<commit_message>
backend for personal screen
</commit_message>
<xml_diff>
--- a/Klaudiusz Kołtuński praca inżynierska - brudnopis.docx
+++ b/Klaudiusz Kołtuński praca inżynierska - brudnopis.docx
@@ -5990,7 +5990,39 @@
           <w:sz w:val="24"/>
           <w:szCs w:val="24"/>
         </w:rPr>
-        <w:t>Pierwsze otwarcie aplikacji zobowiązuje użytkownika do założenia konta przez prosty formularz wymagający uzupełnienia unikatowego loginu i hasła na które nałożono wymogi. Po otwarciu aplikacji i uwierzytelnieniu wyświetlany jest osobisty dziennik treningowy wspinacza. W tym widoku podsumowano historię sesji wspinaczkowych oraz dano możliwość zarejestrowania przejścia problemu. U góry ekranu umieszczono przycisk umożliwiający wyszukanie drogi o podanej nazwie i dodanie jej do wykazu przejść. Poniżej przycisku do wyboru oddane zostały trzy zakładki dedykowane konkretnym rodzajom wspinaczki:</w:t>
+        <w:t xml:space="preserve">Pierwsze otwarcie aplikacji zobowiązuje użytkownika do założenia konta przez prosty formularz wymagający uzupełnienia unikatowego loginu i hasła na które nałożono wymogi. Po otwarciu aplikacji i uwierzytelnieniu wyświetlany jest osobisty dziennik treningowy wspinacza. W tym widoku podsumowano historię sesji wspinaczkowych oraz dano możliwość zarejestrowania przejścia problemu. </w:t>
+      </w:r>
+      <w:r>
+        <w:rPr>
+          <w:rFonts w:ascii="Times New Roman" w:hAnsi="Times New Roman" w:cs="Times New Roman"/>
+          <w:sz w:val="24"/>
+          <w:szCs w:val="24"/>
+        </w:rPr>
+        <w:t>W prawym dolnym rogu ekranu umieszczono</w:t>
+      </w:r>
+      <w:r>
+        <w:rPr>
+          <w:rFonts w:ascii="Times New Roman" w:hAnsi="Times New Roman" w:cs="Times New Roman"/>
+          <w:sz w:val="24"/>
+          <w:szCs w:val="24"/>
+        </w:rPr>
+        <w:t xml:space="preserve"> przycisk umożliwiający wyszukanie drogi o podanej nazwie i dodanie jej do wykazu przejść. </w:t>
+      </w:r>
+      <w:r>
+        <w:rPr>
+          <w:rFonts w:ascii="Times New Roman" w:hAnsi="Times New Roman" w:cs="Times New Roman"/>
+          <w:sz w:val="24"/>
+          <w:szCs w:val="24"/>
+        </w:rPr>
+        <w:t>Na głównym planie dziennika</w:t>
+      </w:r>
+      <w:r>
+        <w:rPr>
+          <w:rFonts w:ascii="Times New Roman" w:hAnsi="Times New Roman" w:cs="Times New Roman"/>
+          <w:sz w:val="24"/>
+          <w:szCs w:val="24"/>
+        </w:rPr>
+        <w:t xml:space="preserve"> do wyboru oddane zostały trzy zakładki dedykowane konkretnym rodzajom wspinaczki:</w:t>
       </w:r>
       <w:r>
         <w:rPr>
@@ -6035,6 +6067,14 @@
           <w:szCs w:val="24"/>
         </w:rPr>
         <w:br/>
+      </w:r>
+      <w:r>
+        <w:rPr>
+          <w:rFonts w:ascii="Times New Roman" w:hAnsi="Times New Roman" w:cs="Times New Roman"/>
+          <w:sz w:val="24"/>
+          <w:szCs w:val="24"/>
+        </w:rPr>
+        <w:lastRenderedPageBreak/>
         <w:t>- aktualny poziom wspinacza określony jako średnia z ogólnej liczby pokonanych dróg;</w:t>
       </w:r>
       <w:r>
@@ -6044,14 +6084,6 @@
           <w:szCs w:val="24"/>
         </w:rPr>
         <w:br/>
-      </w:r>
-      <w:r>
-        <w:rPr>
-          <w:rFonts w:ascii="Times New Roman" w:hAnsi="Times New Roman" w:cs="Times New Roman"/>
-          <w:sz w:val="24"/>
-          <w:szCs w:val="24"/>
-        </w:rPr>
-        <w:lastRenderedPageBreak/>
         <w:t>- ogólną liczbę pokonanych problemów;</w:t>
       </w:r>
       <w:r>

</xml_diff>

<commit_message>
modified planning module concept
</commit_message>
<xml_diff>
--- a/Klaudiusz Kołtuński praca inżynierska - brudnopis.docx
+++ b/Klaudiusz Kołtuński praca inżynierska - brudnopis.docx
@@ -6182,7 +6182,286 @@
           <w:sz w:val="24"/>
           <w:szCs w:val="24"/>
         </w:rPr>
-        <w:t>Moduł planowania sesji dostępny jest przez wyszukiwarkę regionu umieszczoną we wstążce aplikacji u góry ekranu. Po wprowadzeniu nazwy regionu i odnalezieniu go w dostępnej bazie regionów użytkownik jest przekierowany do szczegółowych informacji. Na głównym planie umieszczono rozwijane zakładki które po rozwinięciu przedstawiają zdjęcie części regionu a poniżej listę dróg widocznych na zdjęciu z informacjami takimi jak:</w:t>
+        <w:t xml:space="preserve">Moduł planowania sesji dostępny jest przez wyszukiwarkę regionu umieszczoną we wstążce aplikacji u góry ekranu. Po </w:t>
+      </w:r>
+      <w:r>
+        <w:rPr>
+          <w:rFonts w:ascii="Times New Roman" w:hAnsi="Times New Roman" w:cs="Times New Roman"/>
+          <w:sz w:val="24"/>
+          <w:szCs w:val="24"/>
+        </w:rPr>
+        <w:t>wprowadzeniu frazy</w:t>
+      </w:r>
+      <w:r>
+        <w:rPr>
+          <w:rFonts w:ascii="Times New Roman" w:hAnsi="Times New Roman" w:cs="Times New Roman"/>
+          <w:sz w:val="24"/>
+          <w:szCs w:val="24"/>
+        </w:rPr>
+        <w:t xml:space="preserve"> </w:t>
+      </w:r>
+      <w:r>
+        <w:rPr>
+          <w:rFonts w:ascii="Times New Roman" w:hAnsi="Times New Roman" w:cs="Times New Roman"/>
+          <w:sz w:val="24"/>
+          <w:szCs w:val="24"/>
+        </w:rPr>
+        <w:t>następuje przekierowanie do widoku wyszukanych kolejno:</w:t>
+      </w:r>
+      <w:r>
+        <w:rPr>
+          <w:rFonts w:ascii="Times New Roman" w:hAnsi="Times New Roman" w:cs="Times New Roman"/>
+          <w:sz w:val="24"/>
+          <w:szCs w:val="24"/>
+        </w:rPr>
+        <w:t xml:space="preserve"> </w:t>
+      </w:r>
+      <w:r>
+        <w:rPr>
+          <w:rFonts w:ascii="Times New Roman" w:hAnsi="Times New Roman" w:cs="Times New Roman"/>
+          <w:sz w:val="24"/>
+          <w:szCs w:val="24"/>
+        </w:rPr>
+        <w:br/>
+        <w:t xml:space="preserve">- </w:t>
+      </w:r>
+      <w:r>
+        <w:rPr>
+          <w:rFonts w:ascii="Times New Roman" w:hAnsi="Times New Roman" w:cs="Times New Roman"/>
+          <w:sz w:val="24"/>
+          <w:szCs w:val="24"/>
+        </w:rPr>
+        <w:t>regionów</w:t>
+      </w:r>
+      <w:r>
+        <w:rPr>
+          <w:rFonts w:ascii="Times New Roman" w:hAnsi="Times New Roman" w:cs="Times New Roman"/>
+          <w:sz w:val="24"/>
+          <w:szCs w:val="24"/>
+        </w:rPr>
+        <w:t>;</w:t>
+      </w:r>
+      <w:r>
+        <w:rPr>
+          <w:rFonts w:ascii="Times New Roman" w:hAnsi="Times New Roman" w:cs="Times New Roman"/>
+          <w:sz w:val="24"/>
+          <w:szCs w:val="24"/>
+        </w:rPr>
+        <w:t xml:space="preserve"> </w:t>
+      </w:r>
+      <w:r>
+        <w:rPr>
+          <w:rFonts w:ascii="Times New Roman" w:hAnsi="Times New Roman" w:cs="Times New Roman"/>
+          <w:sz w:val="24"/>
+          <w:szCs w:val="24"/>
+        </w:rPr>
+        <w:br/>
+        <w:t xml:space="preserve">- </w:t>
+      </w:r>
+      <w:r>
+        <w:rPr>
+          <w:rFonts w:ascii="Times New Roman" w:hAnsi="Times New Roman" w:cs="Times New Roman"/>
+          <w:sz w:val="24"/>
+          <w:szCs w:val="24"/>
+        </w:rPr>
+        <w:t>skał</w:t>
+      </w:r>
+      <w:r>
+        <w:rPr>
+          <w:rFonts w:ascii="Times New Roman" w:hAnsi="Times New Roman" w:cs="Times New Roman"/>
+          <w:sz w:val="24"/>
+          <w:szCs w:val="24"/>
+        </w:rPr>
+        <w:t>;</w:t>
+      </w:r>
+      <w:r>
+        <w:rPr>
+          <w:rFonts w:ascii="Times New Roman" w:hAnsi="Times New Roman" w:cs="Times New Roman"/>
+          <w:sz w:val="24"/>
+          <w:szCs w:val="24"/>
+        </w:rPr>
+        <w:t xml:space="preserve"> </w:t>
+      </w:r>
+      <w:r>
+        <w:rPr>
+          <w:rFonts w:ascii="Times New Roman" w:hAnsi="Times New Roman" w:cs="Times New Roman"/>
+          <w:sz w:val="24"/>
+          <w:szCs w:val="24"/>
+        </w:rPr>
+        <w:br/>
+        <w:t xml:space="preserve">- </w:t>
+      </w:r>
+      <w:r>
+        <w:rPr>
+          <w:rFonts w:ascii="Times New Roman" w:hAnsi="Times New Roman" w:cs="Times New Roman"/>
+          <w:sz w:val="24"/>
+          <w:szCs w:val="24"/>
+        </w:rPr>
+        <w:t>dróg</w:t>
+      </w:r>
+      <w:r>
+        <w:rPr>
+          <w:rFonts w:ascii="Times New Roman" w:hAnsi="Times New Roman" w:cs="Times New Roman"/>
+          <w:sz w:val="24"/>
+          <w:szCs w:val="24"/>
+        </w:rPr>
+        <w:t>;</w:t>
+      </w:r>
+      <w:r>
+        <w:rPr>
+          <w:rFonts w:ascii="Times New Roman" w:hAnsi="Times New Roman" w:cs="Times New Roman"/>
+          <w:sz w:val="24"/>
+          <w:szCs w:val="24"/>
+        </w:rPr>
+        <w:br/>
+        <w:t xml:space="preserve">W przypadku nie odnalezienia żadnych pasujących wyników użytkownik zostaje o tym poinformowany. Jeżeli w danej kategorii nie odnaleziono żadnych wyników – kategoria nie zostanie wyświetlona. </w:t>
+      </w:r>
+      <w:r>
+        <w:rPr>
+          <w:rFonts w:ascii="Times New Roman" w:hAnsi="Times New Roman" w:cs="Times New Roman"/>
+          <w:sz w:val="24"/>
+          <w:szCs w:val="24"/>
+        </w:rPr>
+        <w:br/>
+      </w:r>
+      <w:r>
+        <w:rPr>
+          <w:rFonts w:ascii="Times New Roman" w:hAnsi="Times New Roman" w:cs="Times New Roman"/>
+          <w:sz w:val="24"/>
+          <w:szCs w:val="24"/>
+        </w:rPr>
+        <w:t>Użytkownik po wyborze interesującego go wyniku zostaje przekierowany do detalicznego widoku. W przypadku wyboru regionu widok szczegółowy obejmuje:</w:t>
+      </w:r>
+      <w:r>
+        <w:rPr>
+          <w:rFonts w:ascii="Times New Roman" w:hAnsi="Times New Roman" w:cs="Times New Roman"/>
+          <w:sz w:val="24"/>
+          <w:szCs w:val="24"/>
+        </w:rPr>
+        <w:t xml:space="preserve"> </w:t>
+      </w:r>
+      <w:r>
+        <w:rPr>
+          <w:rFonts w:ascii="Times New Roman" w:hAnsi="Times New Roman" w:cs="Times New Roman"/>
+          <w:sz w:val="24"/>
+          <w:szCs w:val="24"/>
+        </w:rPr>
+        <w:br/>
+        <w:t xml:space="preserve">- </w:t>
+      </w:r>
+      <w:r>
+        <w:rPr>
+          <w:rFonts w:ascii="Times New Roman" w:hAnsi="Times New Roman" w:cs="Times New Roman"/>
+          <w:sz w:val="24"/>
+          <w:szCs w:val="24"/>
+        </w:rPr>
+        <w:t>listę dostępnych skał</w:t>
+      </w:r>
+      <w:r>
+        <w:rPr>
+          <w:rFonts w:ascii="Times New Roman" w:hAnsi="Times New Roman" w:cs="Times New Roman"/>
+          <w:sz w:val="24"/>
+          <w:szCs w:val="24"/>
+        </w:rPr>
+        <w:t>;</w:t>
+      </w:r>
+      <w:r>
+        <w:rPr>
+          <w:rFonts w:ascii="Times New Roman" w:hAnsi="Times New Roman" w:cs="Times New Roman"/>
+          <w:sz w:val="24"/>
+          <w:szCs w:val="24"/>
+        </w:rPr>
+        <w:t xml:space="preserve"> </w:t>
+      </w:r>
+      <w:r>
+        <w:rPr>
+          <w:rFonts w:ascii="Times New Roman" w:hAnsi="Times New Roman" w:cs="Times New Roman"/>
+          <w:sz w:val="24"/>
+          <w:szCs w:val="24"/>
+        </w:rPr>
+        <w:br/>
+        <w:t xml:space="preserve">- </w:t>
+      </w:r>
+      <w:r>
+        <w:rPr>
+          <w:rFonts w:ascii="Times New Roman" w:hAnsi="Times New Roman" w:cs="Times New Roman"/>
+          <w:sz w:val="24"/>
+          <w:szCs w:val="24"/>
+        </w:rPr>
+        <w:t>liczbę dróg w poszczególnych wycenach</w:t>
+      </w:r>
+      <w:r>
+        <w:rPr>
+          <w:rFonts w:ascii="Times New Roman" w:hAnsi="Times New Roman" w:cs="Times New Roman"/>
+          <w:sz w:val="24"/>
+          <w:szCs w:val="24"/>
+        </w:rPr>
+        <w:t>;</w:t>
+      </w:r>
+      <w:r>
+        <w:rPr>
+          <w:rFonts w:ascii="Times New Roman" w:hAnsi="Times New Roman" w:cs="Times New Roman"/>
+          <w:sz w:val="24"/>
+          <w:szCs w:val="24"/>
+        </w:rPr>
+        <w:t xml:space="preserve"> </w:t>
+      </w:r>
+      <w:r>
+        <w:rPr>
+          <w:rFonts w:ascii="Times New Roman" w:hAnsi="Times New Roman" w:cs="Times New Roman"/>
+          <w:sz w:val="24"/>
+          <w:szCs w:val="24"/>
+        </w:rPr>
+        <w:br/>
+        <w:t xml:space="preserve">- </w:t>
+      </w:r>
+      <w:r>
+        <w:rPr>
+          <w:rFonts w:ascii="Times New Roman" w:hAnsi="Times New Roman" w:cs="Times New Roman"/>
+          <w:sz w:val="24"/>
+          <w:szCs w:val="24"/>
+        </w:rPr>
+        <w:t>formacje dostępne w regionie</w:t>
+      </w:r>
+      <w:r>
+        <w:rPr>
+          <w:rFonts w:ascii="Times New Roman" w:hAnsi="Times New Roman" w:cs="Times New Roman"/>
+          <w:sz w:val="24"/>
+          <w:szCs w:val="24"/>
+        </w:rPr>
+        <w:t>;</w:t>
+      </w:r>
+      <w:r>
+        <w:rPr>
+          <w:rFonts w:ascii="Times New Roman" w:hAnsi="Times New Roman" w:cs="Times New Roman"/>
+          <w:sz w:val="24"/>
+          <w:szCs w:val="24"/>
+        </w:rPr>
+        <w:br/>
+      </w:r>
+      <w:r>
+        <w:rPr>
+          <w:rFonts w:ascii="Times New Roman" w:hAnsi="Times New Roman" w:cs="Times New Roman"/>
+          <w:sz w:val="24"/>
+          <w:szCs w:val="24"/>
+        </w:rPr>
+        <w:t xml:space="preserve">Na głównym planie </w:t>
+      </w:r>
+      <w:r>
+        <w:rPr>
+          <w:rFonts w:ascii="Times New Roman" w:hAnsi="Times New Roman" w:cs="Times New Roman"/>
+          <w:sz w:val="24"/>
+          <w:szCs w:val="24"/>
+        </w:rPr>
+        <w:t xml:space="preserve">detalicznego widoku skały </w:t>
+      </w:r>
+      <w:r>
+        <w:rPr>
+          <w:rFonts w:ascii="Times New Roman" w:hAnsi="Times New Roman" w:cs="Times New Roman"/>
+          <w:sz w:val="24"/>
+          <w:szCs w:val="24"/>
+        </w:rPr>
+        <w:t>umieszczono rozwijane zakładki które po rozwinięciu przedstawiają zdjęcie a poniżej listę dróg widocznych na zdjęciu z informacjami takimi jak:</w:t>
       </w:r>
       <w:r>
         <w:rPr>
@@ -6218,7 +6497,23 @@
           <w:szCs w:val="24"/>
         </w:rPr>
         <w:br/>
-        <w:t>Przygotowano specjalny widok szczegółów drogi który może zostać otwarty z dowolnie wybraną drogą i ukazać bardziej szczegółowe informacje. Poniżej zakładek zamieszczono informacje opisujące region do których można zaliczyć:</w:t>
+        <w:t>Przygotowano specjalny widok szczegółów drogi który może zostać otwarty z dowolnie wybraną drogą i ukazać bardziej szczegółowe</w:t>
+      </w:r>
+      <w:r>
+        <w:rPr>
+          <w:rFonts w:ascii="Times New Roman" w:hAnsi="Times New Roman" w:cs="Times New Roman"/>
+          <w:sz w:val="24"/>
+          <w:szCs w:val="24"/>
+        </w:rPr>
+        <w:t xml:space="preserve"> jej</w:t>
+      </w:r>
+      <w:r>
+        <w:rPr>
+          <w:rFonts w:ascii="Times New Roman" w:hAnsi="Times New Roman" w:cs="Times New Roman"/>
+          <w:sz w:val="24"/>
+          <w:szCs w:val="24"/>
+        </w:rPr>
+        <w:t xml:space="preserve"> informacje. </w:t>
       </w:r>
       <w:r>
         <w:rPr>
@@ -6227,31 +6522,14 @@
           <w:szCs w:val="24"/>
         </w:rPr>
         <w:br/>
-        <w:t>- graficzne przedstawienie formacji które można spotkać w regionie;</w:t>
-      </w:r>
-      <w:r>
-        <w:rPr>
-          <w:rFonts w:ascii="Times New Roman" w:hAnsi="Times New Roman" w:cs="Times New Roman"/>
-          <w:sz w:val="24"/>
-          <w:szCs w:val="24"/>
-        </w:rPr>
-        <w:br/>
-        <w:t xml:space="preserve">- komentarze społeczności; </w:t>
-      </w:r>
-      <w:r>
-        <w:rPr>
-          <w:rFonts w:ascii="Times New Roman" w:hAnsi="Times New Roman" w:cs="Times New Roman"/>
-          <w:sz w:val="24"/>
-          <w:szCs w:val="24"/>
-        </w:rPr>
-        <w:br/>
-      </w:r>
-      <w:r>
-        <w:rPr>
-          <w:rFonts w:ascii="Times New Roman" w:hAnsi="Times New Roman" w:cs="Times New Roman"/>
-          <w:sz w:val="24"/>
-          <w:szCs w:val="24"/>
-        </w:rPr>
+      </w:r>
+      <w:r>
+        <w:rPr>
+          <w:rFonts w:ascii="Times New Roman" w:hAnsi="Times New Roman" w:cs="Times New Roman"/>
+          <w:sz w:val="24"/>
+          <w:szCs w:val="24"/>
+        </w:rPr>
+        <w:lastRenderedPageBreak/>
         <w:tab/>
       </w:r>
       <w:r>

</xml_diff>

<commit_message>
RockDetailedScreen UI and backend
</commit_message>
<xml_diff>
--- a/Klaudiusz Kołtuński praca inżynierska - brudnopis.docx
+++ b/Klaudiusz Kołtuński praca inżynierska - brudnopis.docx
@@ -6223,23 +6223,7 @@
           <w:szCs w:val="24"/>
         </w:rPr>
         <w:br/>
-        <w:t xml:space="preserve">- </w:t>
-      </w:r>
-      <w:r>
-        <w:rPr>
-          <w:rFonts w:ascii="Times New Roman" w:hAnsi="Times New Roman" w:cs="Times New Roman"/>
-          <w:sz w:val="24"/>
-          <w:szCs w:val="24"/>
-        </w:rPr>
-        <w:t>regionów</w:t>
-      </w:r>
-      <w:r>
-        <w:rPr>
-          <w:rFonts w:ascii="Times New Roman" w:hAnsi="Times New Roman" w:cs="Times New Roman"/>
-          <w:sz w:val="24"/>
-          <w:szCs w:val="24"/>
-        </w:rPr>
-        <w:t>;</w:t>
+        <w:t>- regionów;</w:t>
       </w:r>
       <w:r>
         <w:rPr>
@@ -6256,23 +6240,7 @@
           <w:szCs w:val="24"/>
         </w:rPr>
         <w:br/>
-        <w:t xml:space="preserve">- </w:t>
-      </w:r>
-      <w:r>
-        <w:rPr>
-          <w:rFonts w:ascii="Times New Roman" w:hAnsi="Times New Roman" w:cs="Times New Roman"/>
-          <w:sz w:val="24"/>
-          <w:szCs w:val="24"/>
-        </w:rPr>
-        <w:t>skał</w:t>
-      </w:r>
-      <w:r>
-        <w:rPr>
-          <w:rFonts w:ascii="Times New Roman" w:hAnsi="Times New Roman" w:cs="Times New Roman"/>
-          <w:sz w:val="24"/>
-          <w:szCs w:val="24"/>
-        </w:rPr>
-        <w:t>;</w:t>
+        <w:t>- skał;</w:t>
       </w:r>
       <w:r>
         <w:rPr>
@@ -6289,23 +6257,7 @@
           <w:szCs w:val="24"/>
         </w:rPr>
         <w:br/>
-        <w:t xml:space="preserve">- </w:t>
-      </w:r>
-      <w:r>
-        <w:rPr>
-          <w:rFonts w:ascii="Times New Roman" w:hAnsi="Times New Roman" w:cs="Times New Roman"/>
-          <w:sz w:val="24"/>
-          <w:szCs w:val="24"/>
-        </w:rPr>
-        <w:t>dróg</w:t>
-      </w:r>
-      <w:r>
-        <w:rPr>
-          <w:rFonts w:ascii="Times New Roman" w:hAnsi="Times New Roman" w:cs="Times New Roman"/>
-          <w:sz w:val="24"/>
-          <w:szCs w:val="24"/>
-        </w:rPr>
-        <w:t>;</w:t>
+        <w:t>- dróg;</w:t>
       </w:r>
       <w:r>
         <w:rPr>
@@ -6323,13 +6275,6 @@
           <w:szCs w:val="24"/>
         </w:rPr>
         <w:br/>
-      </w:r>
-      <w:r>
-        <w:rPr>
-          <w:rFonts w:ascii="Times New Roman" w:hAnsi="Times New Roman" w:cs="Times New Roman"/>
-          <w:sz w:val="24"/>
-          <w:szCs w:val="24"/>
-        </w:rPr>
         <w:t>Użytkownik po wyborze interesującego go wyniku zostaje przekierowany do detalicznego widoku. W przypadku wyboru regionu widok szczegółowy obejmuje:</w:t>
       </w:r>
       <w:r>
@@ -6347,23 +6292,7 @@
           <w:szCs w:val="24"/>
         </w:rPr>
         <w:br/>
-        <w:t xml:space="preserve">- </w:t>
-      </w:r>
-      <w:r>
-        <w:rPr>
-          <w:rFonts w:ascii="Times New Roman" w:hAnsi="Times New Roman" w:cs="Times New Roman"/>
-          <w:sz w:val="24"/>
-          <w:szCs w:val="24"/>
-        </w:rPr>
-        <w:t>listę dostępnych skał</w:t>
-      </w:r>
-      <w:r>
-        <w:rPr>
-          <w:rFonts w:ascii="Times New Roman" w:hAnsi="Times New Roman" w:cs="Times New Roman"/>
-          <w:sz w:val="24"/>
-          <w:szCs w:val="24"/>
-        </w:rPr>
-        <w:t>;</w:t>
+        <w:t>- listę dostępnych skał;</w:t>
       </w:r>
       <w:r>
         <w:rPr>
@@ -6380,23 +6309,7 @@
           <w:szCs w:val="24"/>
         </w:rPr>
         <w:br/>
-        <w:t xml:space="preserve">- </w:t>
-      </w:r>
-      <w:r>
-        <w:rPr>
-          <w:rFonts w:ascii="Times New Roman" w:hAnsi="Times New Roman" w:cs="Times New Roman"/>
-          <w:sz w:val="24"/>
-          <w:szCs w:val="24"/>
-        </w:rPr>
-        <w:t>liczbę dróg w poszczególnych wycenach</w:t>
-      </w:r>
-      <w:r>
-        <w:rPr>
-          <w:rFonts w:ascii="Times New Roman" w:hAnsi="Times New Roman" w:cs="Times New Roman"/>
-          <w:sz w:val="24"/>
-          <w:szCs w:val="24"/>
-        </w:rPr>
-        <w:t>;</w:t>
+        <w:t>- liczbę dróg w poszczególnych wycenach;</w:t>
       </w:r>
       <w:r>
         <w:rPr>
@@ -6413,23 +6326,7 @@
           <w:szCs w:val="24"/>
         </w:rPr>
         <w:br/>
-        <w:t xml:space="preserve">- </w:t>
-      </w:r>
-      <w:r>
-        <w:rPr>
-          <w:rFonts w:ascii="Times New Roman" w:hAnsi="Times New Roman" w:cs="Times New Roman"/>
-          <w:sz w:val="24"/>
-          <w:szCs w:val="24"/>
-        </w:rPr>
-        <w:t>formacje dostępne w regionie</w:t>
-      </w:r>
-      <w:r>
-        <w:rPr>
-          <w:rFonts w:ascii="Times New Roman" w:hAnsi="Times New Roman" w:cs="Times New Roman"/>
-          <w:sz w:val="24"/>
-          <w:szCs w:val="24"/>
-        </w:rPr>
-        <w:t>;</w:t>
+        <w:t>- formacje dostępne w regionie;</w:t>
       </w:r>
       <w:r>
         <w:rPr>
@@ -6479,16 +6376,39 @@
           <w:szCs w:val="24"/>
         </w:rPr>
         <w:br/>
+      </w:r>
+      <w:r>
+        <w:rPr>
+          <w:rFonts w:ascii="Times New Roman" w:hAnsi="Times New Roman" w:cs="Times New Roman"/>
+          <w:sz w:val="24"/>
+          <w:szCs w:val="24"/>
+        </w:rPr>
+        <w:t xml:space="preserve">- </w:t>
+      </w:r>
+      <w:r>
+        <w:rPr>
+          <w:rFonts w:ascii="Times New Roman" w:hAnsi="Times New Roman" w:cs="Times New Roman"/>
+          <w:sz w:val="24"/>
+          <w:szCs w:val="24"/>
+        </w:rPr>
+        <w:t>wycena</w:t>
+      </w:r>
+      <w:r>
+        <w:rPr>
+          <w:rFonts w:ascii="Times New Roman" w:hAnsi="Times New Roman" w:cs="Times New Roman"/>
+          <w:sz w:val="24"/>
+          <w:szCs w:val="24"/>
+        </w:rPr>
+        <w:t>;</w:t>
+      </w:r>
+      <w:r>
+        <w:rPr>
+          <w:rFonts w:ascii="Times New Roman" w:hAnsi="Times New Roman" w:cs="Times New Roman"/>
+          <w:sz w:val="24"/>
+          <w:szCs w:val="24"/>
+        </w:rPr>
+        <w:br/>
         <w:t>- liczba zamontowanej asekuracji w przypadku dróg sportowych;</w:t>
-      </w:r>
-      <w:r>
-        <w:rPr>
-          <w:rFonts w:ascii="Times New Roman" w:hAnsi="Times New Roman" w:cs="Times New Roman"/>
-          <w:sz w:val="24"/>
-          <w:szCs w:val="24"/>
-        </w:rPr>
-        <w:br/>
-        <w:t>- długość drogi;</w:t>
       </w:r>
       <w:r>
         <w:rPr>

</xml_diff>